<commit_message>
finish with student pages
</commit_message>
<xml_diff>
--- a/Archtechture files/Student API.docx
+++ b/Archtechture files/Student API.docx
@@ -15,8 +15,16 @@
         <w:rPr>
           <w:u w:val="single"/>
         </w:rPr>
-        <w:t>REST Api</w:t>
-      </w:r>
+        <w:t xml:space="preserve">REST </w:t>
+      </w:r>
+      <w:proofErr w:type="spellStart"/>
+      <w:r>
+        <w:rPr>
+          <w:u w:val="single"/>
+        </w:rPr>
+        <w:t>Api</w:t>
+      </w:r>
+      <w:proofErr w:type="spellEnd"/>
     </w:p>
     <w:p>
       <w:pPr>
@@ -51,9 +59,11 @@
         </w:rPr>
         <w:t xml:space="preserve">רשימת קורסים: קלט: </w:t>
       </w:r>
+      <w:proofErr w:type="spellStart"/>
       <w:r>
         <w:t>token</w:t>
       </w:r>
+      <w:proofErr w:type="spellEnd"/>
       <w:r>
         <w:rPr>
           <w:rtl/>
@@ -121,7 +131,7 @@
                         <w:txbxContent>
                           <w:p>
                             <w:pPr>
-                              <w:pStyle w:val="NoSpacing"/>
+                              <w:pStyle w:val="a5"/>
                               <w:rPr>
                                 <w:lang w:val="en-US"/>
                               </w:rPr>
@@ -142,7 +152,7 @@
                           </w:p>
                           <w:p>
                             <w:pPr>
-                              <w:pStyle w:val="NoSpacing"/>
+                              <w:pStyle w:val="a5"/>
                               <w:rPr>
                                 <w:lang w:val="en-US"/>
                               </w:rPr>
@@ -156,7 +166,7 @@
                           </w:p>
                           <w:p>
                             <w:pPr>
-                              <w:pStyle w:val="NoSpacing"/>
+                              <w:pStyle w:val="a5"/>
                               <w:rPr>
                                 <w:lang w:val="en-US"/>
                               </w:rPr>
@@ -171,7 +181,7 @@
                           </w:p>
                           <w:p>
                             <w:pPr>
-                              <w:pStyle w:val="NoSpacing"/>
+                              <w:pStyle w:val="a5"/>
                               <w:ind w:firstLine="720"/>
                               <w:rPr>
                                 <w:lang w:val="en-US"/>
@@ -186,7 +196,7 @@
                           </w:p>
                           <w:p>
                             <w:pPr>
-                              <w:pStyle w:val="NoSpacing"/>
+                              <w:pStyle w:val="a5"/>
                               <w:ind w:firstLine="720"/>
                               <w:rPr>
                                 <w:lang w:val="en-US"/>
@@ -201,7 +211,7 @@
                           </w:p>
                           <w:p>
                             <w:pPr>
-                              <w:pStyle w:val="NoSpacing"/>
+                              <w:pStyle w:val="a5"/>
                               <w:ind w:firstLine="720"/>
                               <w:rPr>
                                 <w:lang w:val="en-US"/>
@@ -216,7 +226,7 @@
                           </w:p>
                           <w:p>
                             <w:pPr>
-                              <w:pStyle w:val="NoSpacing"/>
+                              <w:pStyle w:val="a5"/>
                               <w:rPr>
                                 <w:lang w:val="en-US"/>
                               </w:rPr>
@@ -389,7 +399,14 @@
         <w:rPr>
           <w:lang w:val="en-US"/>
         </w:rPr>
-        <w:t>Student/CourseList</w:t>
+        <w:t>Student/</w:t>
+      </w:r>
+      <w:proofErr w:type="spellStart"/>
+      <w:r>
+        <w:rPr>
+          <w:lang w:val="en-US"/>
+        </w:rPr>
+        <w:t>CourseList</w:t>
       </w:r>
       <w:r>
         <w:rPr>
@@ -403,6 +420,7 @@
         </w:rPr>
         <w:t>token</w:t>
       </w:r>
+      <w:proofErr w:type="spellEnd"/>
       <w:r>
         <w:rPr>
           <w:lang w:val="en-US"/>
@@ -442,9 +460,11 @@
         </w:rPr>
         <w:t xml:space="preserve">רשימת תרגילים להגשה: קלט: </w:t>
       </w:r>
+      <w:proofErr w:type="spellStart"/>
       <w:r>
         <w:t>token</w:t>
       </w:r>
+      <w:proofErr w:type="spellEnd"/>
       <w:r>
         <w:rPr>
           <w:rtl/>
@@ -454,7 +474,7 @@
     </w:p>
     <w:p>
       <w:pPr>
-        <w:pStyle w:val="NoSpacing"/>
+        <w:pStyle w:val="a5"/>
         <w:rPr>
           <w:lang w:val="en-US"/>
         </w:rPr>
@@ -512,21 +532,29 @@
                         <w:txbxContent>
                           <w:p>
                             <w:pPr>
-                              <w:pStyle w:val="NoSpacing"/>
-                              <w:rPr>
-                                <w:lang w:val="en-US"/>
-                              </w:rPr>
-                            </w:pPr>
-                            <w:r>
-                              <w:rPr>
-                                <w:lang w:val="en-US"/>
-                              </w:rPr>
-                              <w:t>ExDateDisplay:</w:t>
-                            </w:r>
-                          </w:p>
-                          <w:p>
-                            <w:pPr>
-                              <w:pStyle w:val="NoSpacing"/>
+                              <w:pStyle w:val="a5"/>
+                              <w:rPr>
+                                <w:lang w:val="en-US"/>
+                              </w:rPr>
+                            </w:pPr>
+                            <w:proofErr w:type="spellStart"/>
+                            <w:r>
+                              <w:rPr>
+                                <w:lang w:val="en-US"/>
+                              </w:rPr>
+                              <w:t>ExDateDisplay</w:t>
+                            </w:r>
+                            <w:proofErr w:type="spellEnd"/>
+                            <w:r>
+                              <w:rPr>
+                                <w:lang w:val="en-US"/>
+                              </w:rPr>
+                              <w:t>:</w:t>
+                            </w:r>
+                          </w:p>
+                          <w:p>
+                            <w:pPr>
+                              <w:pStyle w:val="a5"/>
                               <w:rPr>
                                 <w:lang w:val="en-US"/>
                               </w:rPr>
@@ -540,7 +568,7 @@
                           </w:p>
                           <w:p>
                             <w:pPr>
-                              <w:pStyle w:val="NoSpacing"/>
+                              <w:pStyle w:val="a5"/>
                               <w:rPr>
                                 <w:lang w:val="en-US"/>
                               </w:rPr>
@@ -555,7 +583,7 @@
                           </w:p>
                           <w:p>
                             <w:pPr>
-                              <w:pStyle w:val="NoSpacing"/>
+                              <w:pStyle w:val="a5"/>
                               <w:ind w:firstLine="720"/>
                               <w:rPr>
                                 <w:lang w:val="en-US"/>
@@ -570,22 +598,30 @@
                           </w:p>
                           <w:p>
                             <w:pPr>
-                              <w:pStyle w:val="NoSpacing"/>
+                              <w:pStyle w:val="a5"/>
                               <w:ind w:firstLine="720"/>
                               <w:rPr>
                                 <w:lang w:val="en-US"/>
                               </w:rPr>
                             </w:pPr>
-                            <w:r>
-                              <w:rPr>
-                                <w:lang w:val="en-US"/>
-                              </w:rPr>
-                              <w:t>DateTime Date</w:t>
-                            </w:r>
-                          </w:p>
-                          <w:p>
-                            <w:pPr>
-                              <w:pStyle w:val="NoSpacing"/>
+                            <w:proofErr w:type="spellStart"/>
+                            <w:r>
+                              <w:rPr>
+                                <w:lang w:val="en-US"/>
+                              </w:rPr>
+                              <w:t>DateTime</w:t>
+                            </w:r>
+                            <w:proofErr w:type="spellEnd"/>
+                            <w:r>
+                              <w:rPr>
+                                <w:lang w:val="en-US"/>
+                              </w:rPr>
+                              <w:t xml:space="preserve"> Date</w:t>
+                            </w:r>
+                          </w:p>
+                          <w:p>
+                            <w:pPr>
+                              <w:pStyle w:val="a5"/>
                               <w:ind w:firstLine="720"/>
                               <w:rPr>
                                 <w:lang w:val="en-US"/>
@@ -595,12 +631,20 @@
                               <w:rPr>
                                 <w:lang w:val="en-US"/>
                               </w:rPr>
-                              <w:t>String CourseName</w:t>
-                            </w:r>
-                          </w:p>
-                          <w:p>
-                            <w:pPr>
-                              <w:pStyle w:val="NoSpacing"/>
+                              <w:t xml:space="preserve">String </w:t>
+                            </w:r>
+                            <w:proofErr w:type="spellStart"/>
+                            <w:r>
+                              <w:rPr>
+                                <w:lang w:val="en-US"/>
+                              </w:rPr>
+                              <w:t>CourseName</w:t>
+                            </w:r>
+                            <w:proofErr w:type="spellEnd"/>
+                          </w:p>
+                          <w:p>
+                            <w:pPr>
+                              <w:pStyle w:val="a5"/>
                               <w:ind w:firstLine="720"/>
                               <w:rPr>
                                 <w:lang w:val="en-US"/>
@@ -610,12 +654,20 @@
                               <w:rPr>
                                 <w:lang w:val="en-US"/>
                               </w:rPr>
-                              <w:t>Int CourseNumber</w:t>
-                            </w:r>
-                          </w:p>
-                          <w:p>
-                            <w:pPr>
-                              <w:pStyle w:val="NoSpacing"/>
+                              <w:t xml:space="preserve">Int </w:t>
+                            </w:r>
+                            <w:proofErr w:type="spellStart"/>
+                            <w:r>
+                              <w:rPr>
+                                <w:lang w:val="en-US"/>
+                              </w:rPr>
+                              <w:t>CourseNumber</w:t>
+                            </w:r>
+                            <w:proofErr w:type="spellEnd"/>
+                          </w:p>
+                          <w:p>
+                            <w:pPr>
+                              <w:pStyle w:val="a5"/>
                               <w:ind w:firstLine="720"/>
                               <w:rPr>
                                 <w:lang w:val="en-US"/>
@@ -625,12 +677,20 @@
                               <w:rPr>
                                 <w:lang w:val="en-US"/>
                               </w:rPr>
-                              <w:t>String CourseID</w:t>
-                            </w:r>
-                          </w:p>
-                          <w:p>
-                            <w:pPr>
-                              <w:pStyle w:val="NoSpacing"/>
+                              <w:t xml:space="preserve">String </w:t>
+                            </w:r>
+                            <w:proofErr w:type="spellStart"/>
+                            <w:r>
+                              <w:rPr>
+                                <w:lang w:val="en-US"/>
+                              </w:rPr>
+                              <w:t>CourseID</w:t>
+                            </w:r>
+                            <w:proofErr w:type="spellEnd"/>
+                          </w:p>
+                          <w:p>
+                            <w:pPr>
+                              <w:pStyle w:val="a5"/>
                               <w:ind w:firstLine="720"/>
                               <w:rPr>
                                 <w:lang w:val="en-US"/>
@@ -640,12 +700,20 @@
                               <w:rPr>
                                 <w:lang w:val="en-US"/>
                               </w:rPr>
-                              <w:t>String TeacherName</w:t>
-                            </w:r>
-                          </w:p>
-                          <w:p>
-                            <w:pPr>
-                              <w:pStyle w:val="NoSpacing"/>
+                              <w:t xml:space="preserve">String </w:t>
+                            </w:r>
+                            <w:proofErr w:type="spellStart"/>
+                            <w:r>
+                              <w:rPr>
+                                <w:lang w:val="en-US"/>
+                              </w:rPr>
+                              <w:t>TeacherName</w:t>
+                            </w:r>
+                            <w:proofErr w:type="spellEnd"/>
+                          </w:p>
+                          <w:p>
+                            <w:pPr>
+                              <w:pStyle w:val="a5"/>
                               <w:rPr>
                                 <w:lang w:val="en-US"/>
                               </w:rPr>
@@ -854,6 +922,7 @@
         </w:rPr>
         <w:t>Student/</w:t>
       </w:r>
+      <w:proofErr w:type="spellStart"/>
       <w:r>
         <w:rPr>
           <w:lang w:val="en-US"/>
@@ -884,6 +953,7 @@
         </w:rPr>
         <w:t>token</w:t>
       </w:r>
+      <w:proofErr w:type="spellEnd"/>
       <w:r>
         <w:rPr>
           <w:lang w:val="en-US"/>
@@ -906,14 +976,30 @@
         <w:rPr>
           <w:lang w:val="en-US"/>
         </w:rPr>
-        <w:t xml:space="preserve"> exerciseList(List&lt;</w:t>
-      </w:r>
+        <w:t xml:space="preserve"> </w:t>
+      </w:r>
+      <w:proofErr w:type="spellStart"/>
+      <w:r>
+        <w:rPr>
+          <w:lang w:val="en-US"/>
+        </w:rPr>
+        <w:t>exerciseList</w:t>
+      </w:r>
+      <w:proofErr w:type="spellEnd"/>
+      <w:r>
+        <w:rPr>
+          <w:lang w:val="en-US"/>
+        </w:rPr>
+        <w:t>(List&lt;</w:t>
+      </w:r>
+      <w:proofErr w:type="spellStart"/>
       <w:r>
         <w:rPr>
           <w:lang w:val="en-US"/>
         </w:rPr>
         <w:t>ExDateDisplay</w:t>
       </w:r>
+      <w:proofErr w:type="spellEnd"/>
       <w:r>
         <w:rPr>
           <w:lang w:val="en-US"/>
@@ -938,9 +1024,11 @@
         </w:rPr>
         <w:t xml:space="preserve">רשימת ציוני תרגילים: קלט: </w:t>
       </w:r>
+      <w:proofErr w:type="spellStart"/>
       <w:r>
         <w:t>token</w:t>
       </w:r>
+      <w:proofErr w:type="spellEnd"/>
       <w:r>
         <w:rPr>
           <w:rtl/>
@@ -1008,21 +1096,29 @@
                         <w:txbxContent>
                           <w:p>
                             <w:pPr>
-                              <w:pStyle w:val="NoSpacing"/>
-                              <w:rPr>
-                                <w:lang w:val="en-US"/>
-                              </w:rPr>
-                            </w:pPr>
-                            <w:r>
-                              <w:rPr>
-                                <w:lang w:val="en-US"/>
-                              </w:rPr>
-                              <w:t>ExGradeDisplay:</w:t>
-                            </w:r>
-                          </w:p>
-                          <w:p>
-                            <w:pPr>
-                              <w:pStyle w:val="NoSpacing"/>
+                              <w:pStyle w:val="a5"/>
+                              <w:rPr>
+                                <w:lang w:val="en-US"/>
+                              </w:rPr>
+                            </w:pPr>
+                            <w:proofErr w:type="spellStart"/>
+                            <w:r>
+                              <w:rPr>
+                                <w:lang w:val="en-US"/>
+                              </w:rPr>
+                              <w:t>ExGradeDisplay</w:t>
+                            </w:r>
+                            <w:proofErr w:type="spellEnd"/>
+                            <w:r>
+                              <w:rPr>
+                                <w:lang w:val="en-US"/>
+                              </w:rPr>
+                              <w:t>:</w:t>
+                            </w:r>
+                          </w:p>
+                          <w:p>
+                            <w:pPr>
+                              <w:pStyle w:val="a5"/>
                               <w:rPr>
                                 <w:lang w:val="en-US"/>
                               </w:rPr>
@@ -1036,7 +1132,7 @@
                           </w:p>
                           <w:p>
                             <w:pPr>
-                              <w:pStyle w:val="NoSpacing"/>
+                              <w:pStyle w:val="a5"/>
                               <w:rPr>
                                 <w:lang w:val="en-US"/>
                               </w:rPr>
@@ -1051,7 +1147,7 @@
                           </w:p>
                           <w:p>
                             <w:pPr>
-                              <w:pStyle w:val="NoSpacing"/>
+                              <w:pStyle w:val="a5"/>
                               <w:ind w:firstLine="720"/>
                               <w:rPr>
                                 <w:lang w:val="en-US"/>
@@ -1066,7 +1162,7 @@
                           </w:p>
                           <w:p>
                             <w:pPr>
-                              <w:pStyle w:val="NoSpacing"/>
+                              <w:pStyle w:val="a5"/>
                               <w:ind w:firstLine="720"/>
                               <w:rPr>
                                 <w:lang w:val="en-US"/>
@@ -1081,7 +1177,7 @@
                           </w:p>
                           <w:p>
                             <w:pPr>
-                              <w:pStyle w:val="NoSpacing"/>
+                              <w:pStyle w:val="a5"/>
                               <w:ind w:firstLine="720"/>
                               <w:rPr>
                                 <w:lang w:val="en-US"/>
@@ -1091,12 +1187,20 @@
                               <w:rPr>
                                 <w:lang w:val="en-US"/>
                               </w:rPr>
-                              <w:t>String CourseName</w:t>
-                            </w:r>
-                          </w:p>
-                          <w:p>
-                            <w:pPr>
-                              <w:pStyle w:val="NoSpacing"/>
+                              <w:t xml:space="preserve">String </w:t>
+                            </w:r>
+                            <w:proofErr w:type="spellStart"/>
+                            <w:r>
+                              <w:rPr>
+                                <w:lang w:val="en-US"/>
+                              </w:rPr>
+                              <w:t>CourseName</w:t>
+                            </w:r>
+                            <w:proofErr w:type="spellEnd"/>
+                          </w:p>
+                          <w:p>
+                            <w:pPr>
+                              <w:pStyle w:val="a5"/>
                               <w:ind w:firstLine="720"/>
                               <w:rPr>
                                 <w:lang w:val="en-US"/>
@@ -1106,12 +1210,20 @@
                               <w:rPr>
                                 <w:lang w:val="en-US"/>
                               </w:rPr>
-                              <w:t>Int CourseNumber</w:t>
-                            </w:r>
-                          </w:p>
-                          <w:p>
-                            <w:pPr>
-                              <w:pStyle w:val="NoSpacing"/>
+                              <w:t xml:space="preserve">Int </w:t>
+                            </w:r>
+                            <w:proofErr w:type="spellStart"/>
+                            <w:r>
+                              <w:rPr>
+                                <w:lang w:val="en-US"/>
+                              </w:rPr>
+                              <w:t>CourseNumber</w:t>
+                            </w:r>
+                            <w:proofErr w:type="spellEnd"/>
+                          </w:p>
+                          <w:p>
+                            <w:pPr>
+                              <w:pStyle w:val="a5"/>
                               <w:ind w:firstLine="720"/>
                               <w:rPr>
                                 <w:lang w:val="en-US"/>
@@ -1121,12 +1233,20 @@
                               <w:rPr>
                                 <w:lang w:val="en-US"/>
                               </w:rPr>
-                              <w:t>String CourseID</w:t>
-                            </w:r>
-                          </w:p>
-                          <w:p>
-                            <w:pPr>
-                              <w:pStyle w:val="NoSpacing"/>
+                              <w:t xml:space="preserve">String </w:t>
+                            </w:r>
+                            <w:proofErr w:type="spellStart"/>
+                            <w:r>
+                              <w:rPr>
+                                <w:lang w:val="en-US"/>
+                              </w:rPr>
+                              <w:t>CourseID</w:t>
+                            </w:r>
+                            <w:proofErr w:type="spellEnd"/>
+                          </w:p>
+                          <w:p>
+                            <w:pPr>
+                              <w:pStyle w:val="a5"/>
                               <w:rPr>
                                 <w:lang w:val="en-US"/>
                               </w:rPr>
@@ -1140,7 +1260,7 @@
                           </w:p>
                           <w:p>
                             <w:pPr>
-                              <w:pStyle w:val="NoSpacing"/>
+                              <w:pStyle w:val="a5"/>
                               <w:rPr>
                                 <w:lang w:val="en-US"/>
                               </w:rPr>
@@ -1156,7 +1276,7 @@
                           </w:p>
                           <w:p>
                             <w:pPr>
-                              <w:pStyle w:val="NoSpacing"/>
+                              <w:pStyle w:val="a5"/>
                               <w:rPr>
                                 <w:lang w:val="en-US"/>
                               </w:rPr>
@@ -1374,11 +1494,26 @@
           </mc:Fallback>
         </mc:AlternateContent>
       </w:r>
-      <w:r>
-        <w:rPr>
-          <w:lang w:val="en-US"/>
-        </w:rPr>
-        <w:t>Studnet/Grades</w:t>
+      <w:proofErr w:type="spellStart"/>
+      <w:r>
+        <w:rPr>
+          <w:lang w:val="en-US"/>
+        </w:rPr>
+        <w:t>Studnet</w:t>
+      </w:r>
+      <w:proofErr w:type="spellEnd"/>
+      <w:r>
+        <w:rPr>
+          <w:lang w:val="en-US"/>
+        </w:rPr>
+        <w:t>/</w:t>
+      </w:r>
+      <w:proofErr w:type="spellStart"/>
+      <w:r>
+        <w:rPr>
+          <w:lang w:val="en-US"/>
+        </w:rPr>
+        <w:t>Grades</w:t>
       </w:r>
       <w:r>
         <w:rPr>
@@ -1398,6 +1533,7 @@
         </w:rPr>
         <w:t>token</w:t>
       </w:r>
+      <w:proofErr w:type="spellEnd"/>
       <w:r>
         <w:rPr>
           <w:lang w:val="en-US"/>
@@ -1422,12 +1558,14 @@
         </w:rPr>
         <w:t>List&lt;</w:t>
       </w:r>
+      <w:proofErr w:type="spellStart"/>
       <w:r>
         <w:rPr>
           <w:lang w:val="en-US"/>
         </w:rPr>
         <w:t>ExGradeDisplay</w:t>
       </w:r>
+      <w:proofErr w:type="spellEnd"/>
       <w:r>
         <w:rPr>
           <w:lang w:val="en-US"/>
@@ -1465,9 +1603,11 @@
         <w:lastRenderedPageBreak/>
         <w:t xml:space="preserve">רשימת שמות תרגילים לפי קורס: קלט: </w:t>
       </w:r>
+      <w:proofErr w:type="spellStart"/>
       <w:r>
         <w:t>token</w:t>
       </w:r>
+      <w:proofErr w:type="spellEnd"/>
       <w:r>
         <w:rPr>
           <w:rtl/>
@@ -1535,21 +1675,29 @@
                         <w:txbxContent>
                           <w:p>
                             <w:pPr>
-                              <w:pStyle w:val="NoSpacing"/>
-                              <w:rPr>
-                                <w:lang w:val="en-US"/>
-                              </w:rPr>
-                            </w:pPr>
-                            <w:r>
-                              <w:rPr>
-                                <w:lang w:val="en-US"/>
-                              </w:rPr>
-                              <w:t>ExerciseLabel:</w:t>
-                            </w:r>
-                          </w:p>
-                          <w:p>
-                            <w:pPr>
-                              <w:pStyle w:val="NoSpacing"/>
+                              <w:pStyle w:val="a5"/>
+                              <w:rPr>
+                                <w:lang w:val="en-US"/>
+                              </w:rPr>
+                            </w:pPr>
+                            <w:proofErr w:type="spellStart"/>
+                            <w:r>
+                              <w:rPr>
+                                <w:lang w:val="en-US"/>
+                              </w:rPr>
+                              <w:t>ExerciseLabel</w:t>
+                            </w:r>
+                            <w:proofErr w:type="spellEnd"/>
+                            <w:r>
+                              <w:rPr>
+                                <w:lang w:val="en-US"/>
+                              </w:rPr>
+                              <w:t>:</w:t>
+                            </w:r>
+                          </w:p>
+                          <w:p>
+                            <w:pPr>
+                              <w:pStyle w:val="a5"/>
                               <w:rPr>
                                 <w:lang w:val="en-US"/>
                               </w:rPr>
@@ -1569,7 +1717,7 @@
                           </w:p>
                           <w:p>
                             <w:pPr>
-                              <w:pStyle w:val="NoSpacing"/>
+                              <w:pStyle w:val="a5"/>
                               <w:rPr>
                                 <w:lang w:val="en-US"/>
                               </w:rPr>
@@ -1584,7 +1732,7 @@
                           </w:p>
                           <w:p>
                             <w:pPr>
-                              <w:pStyle w:val="NoSpacing"/>
+                              <w:pStyle w:val="a5"/>
                               <w:rPr>
                                 <w:lang w:val="en-US"/>
                               </w:rPr>
@@ -1599,7 +1747,7 @@
                           </w:p>
                           <w:p>
                             <w:pPr>
-                              <w:pStyle w:val="NoSpacing"/>
+                              <w:pStyle w:val="a5"/>
                               <w:rPr>
                                 <w:lang w:val="en-US"/>
                               </w:rPr>
@@ -1737,7 +1885,14 @@
         <w:rPr>
           <w:lang w:val="en-US"/>
         </w:rPr>
-        <w:t>Student/ExerciseLabels</w:t>
+        <w:t>Student/</w:t>
+      </w:r>
+      <w:proofErr w:type="spellStart"/>
+      <w:r>
+        <w:rPr>
+          <w:lang w:val="en-US"/>
+        </w:rPr>
+        <w:t>ExerciseLabels</w:t>
       </w:r>
       <w:r>
         <w:rPr>
@@ -1751,6 +1906,7 @@
         </w:rPr>
         <w:t>token</w:t>
       </w:r>
+      <w:proofErr w:type="spellEnd"/>
       <w:r>
         <w:rPr>
           <w:lang w:val="en-US"/>
@@ -1775,12 +1931,14 @@
         </w:rPr>
         <w:t>List&lt;</w:t>
       </w:r>
+      <w:proofErr w:type="spellStart"/>
       <w:r>
         <w:rPr>
           <w:lang w:val="en-US"/>
         </w:rPr>
         <w:t>ExerciseLabel</w:t>
       </w:r>
+      <w:proofErr w:type="spellEnd"/>
       <w:r>
         <w:rPr>
           <w:lang w:val="en-US"/>
@@ -1856,21 +2014,29 @@
                         <w:txbxContent>
                           <w:p>
                             <w:pPr>
-                              <w:pStyle w:val="NoSpacing"/>
-                              <w:rPr>
-                                <w:lang w:val="en-US"/>
-                              </w:rPr>
-                            </w:pPr>
-                            <w:r>
-                              <w:rPr>
-                                <w:lang w:val="en-US"/>
-                              </w:rPr>
-                              <w:t>StudentExInfo:</w:t>
-                            </w:r>
-                          </w:p>
-                          <w:p>
-                            <w:pPr>
-                              <w:pStyle w:val="NoSpacing"/>
+                              <w:pStyle w:val="a5"/>
+                              <w:rPr>
+                                <w:lang w:val="en-US"/>
+                              </w:rPr>
+                            </w:pPr>
+                            <w:proofErr w:type="spellStart"/>
+                            <w:r>
+                              <w:rPr>
+                                <w:lang w:val="en-US"/>
+                              </w:rPr>
+                              <w:t>StudentExInfo</w:t>
+                            </w:r>
+                            <w:proofErr w:type="spellEnd"/>
+                            <w:r>
+                              <w:rPr>
+                                <w:lang w:val="en-US"/>
+                              </w:rPr>
+                              <w:t>:</w:t>
+                            </w:r>
+                          </w:p>
+                          <w:p>
+                            <w:pPr>
+                              <w:pStyle w:val="a5"/>
                               <w:rPr>
                                 <w:lang w:val="en-US"/>
                               </w:rPr>
@@ -1890,7 +2056,7 @@
                           </w:p>
                           <w:p>
                             <w:pPr>
-                              <w:pStyle w:val="NoSpacing"/>
+                              <w:pStyle w:val="a5"/>
                               <w:ind w:firstLine="720"/>
                               <w:rPr>
                                 <w:lang w:val="en-US"/>
@@ -1900,12 +2066,20 @@
                               <w:rPr>
                                 <w:lang w:val="en-US"/>
                               </w:rPr>
-                              <w:t>string SubmissionID</w:t>
-                            </w:r>
-                          </w:p>
-                          <w:p>
-                            <w:pPr>
-                              <w:pStyle w:val="NoSpacing"/>
+                              <w:t xml:space="preserve">string </w:t>
+                            </w:r>
+                            <w:proofErr w:type="spellStart"/>
+                            <w:r>
+                              <w:rPr>
+                                <w:lang w:val="en-US"/>
+                              </w:rPr>
+                              <w:t>SubmissionID</w:t>
+                            </w:r>
+                            <w:proofErr w:type="spellEnd"/>
+                          </w:p>
+                          <w:p>
+                            <w:pPr>
+                              <w:pStyle w:val="a5"/>
                               <w:rPr>
                                 <w:lang w:val="en-US"/>
                               </w:rPr>
@@ -1926,12 +2100,20 @@
                               <w:rPr>
                                 <w:lang w:val="en-US"/>
                               </w:rPr>
-                              <w:t>int TotalGrade</w:t>
-                            </w:r>
-                          </w:p>
-                          <w:p>
-                            <w:pPr>
-                              <w:pStyle w:val="NoSpacing"/>
+                              <w:t xml:space="preserve">int </w:t>
+                            </w:r>
+                            <w:proofErr w:type="spellStart"/>
+                            <w:r>
+                              <w:rPr>
+                                <w:lang w:val="en-US"/>
+                              </w:rPr>
+                              <w:t>TotalGrade</w:t>
+                            </w:r>
+                            <w:proofErr w:type="spellEnd"/>
+                          </w:p>
+                          <w:p>
+                            <w:pPr>
+                              <w:pStyle w:val="a5"/>
                               <w:rPr>
                                 <w:lang w:val="en-US"/>
                               </w:rPr>
@@ -1952,12 +2134,20 @@
                               <w:rPr>
                                 <w:lang w:val="en-US"/>
                               </w:rPr>
-                              <w:t>int AutoGrade</w:t>
-                            </w:r>
-                          </w:p>
-                          <w:p>
-                            <w:pPr>
-                              <w:pStyle w:val="NoSpacing"/>
+                              <w:t xml:space="preserve">int </w:t>
+                            </w:r>
+                            <w:proofErr w:type="spellStart"/>
+                            <w:r>
+                              <w:rPr>
+                                <w:lang w:val="en-US"/>
+                              </w:rPr>
+                              <w:t>AutoGrade</w:t>
+                            </w:r>
+                            <w:proofErr w:type="spellEnd"/>
+                          </w:p>
+                          <w:p>
+                            <w:pPr>
+                              <w:pStyle w:val="a5"/>
                               <w:rPr>
                                 <w:lang w:val="en-US"/>
                               </w:rPr>
@@ -1978,12 +2168,20 @@
                               <w:rPr>
                                 <w:lang w:val="en-US"/>
                               </w:rPr>
-                              <w:t>int StyleGrade</w:t>
-                            </w:r>
-                          </w:p>
-                          <w:p>
-                            <w:pPr>
-                              <w:pStyle w:val="NoSpacing"/>
+                              <w:t xml:space="preserve">int </w:t>
+                            </w:r>
+                            <w:proofErr w:type="spellStart"/>
+                            <w:r>
+                              <w:rPr>
+                                <w:lang w:val="en-US"/>
+                              </w:rPr>
+                              <w:t>StyleGrade</w:t>
+                            </w:r>
+                            <w:proofErr w:type="spellEnd"/>
+                          </w:p>
+                          <w:p>
+                            <w:pPr>
+                              <w:pStyle w:val="a5"/>
                               <w:rPr>
                                 <w:lang w:val="en-US"/>
                               </w:rPr>
@@ -2010,12 +2208,20 @@
                               <w:rPr>
                                 <w:lang w:val="en-US"/>
                               </w:rPr>
-                              <w:t>nt ManualGrade</w:t>
-                            </w:r>
-                          </w:p>
-                          <w:p>
-                            <w:pPr>
-                              <w:pStyle w:val="NoSpacing"/>
+                              <w:t xml:space="preserve">nt </w:t>
+                            </w:r>
+                            <w:proofErr w:type="spellStart"/>
+                            <w:r>
+                              <w:rPr>
+                                <w:lang w:val="en-US"/>
+                              </w:rPr>
+                              <w:t>ManualGrade</w:t>
+                            </w:r>
+                            <w:proofErr w:type="spellEnd"/>
+                          </w:p>
+                          <w:p>
+                            <w:pPr>
+                              <w:pStyle w:val="a5"/>
                               <w:rPr>
                                 <w:lang w:val="en-US"/>
                               </w:rPr>
@@ -2036,12 +2242,20 @@
                               <w:rPr>
                                 <w:lang w:val="en-US"/>
                               </w:rPr>
-                              <w:t>Chat ExtensionChat</w:t>
-                            </w:r>
-                          </w:p>
-                          <w:p>
-                            <w:pPr>
-                              <w:pStyle w:val="NoSpacing"/>
+                              <w:t xml:space="preserve">Chat </w:t>
+                            </w:r>
+                            <w:proofErr w:type="spellStart"/>
+                            <w:r>
+                              <w:rPr>
+                                <w:lang w:val="en-US"/>
+                              </w:rPr>
+                              <w:t>ExtensionChat</w:t>
+                            </w:r>
+                            <w:proofErr w:type="spellEnd"/>
+                          </w:p>
+                          <w:p>
+                            <w:pPr>
+                              <w:pStyle w:val="a5"/>
                               <w:rPr>
                                 <w:lang w:val="en-US"/>
                               </w:rPr>
@@ -2062,12 +2276,20 @@
                               <w:rPr>
                                 <w:lang w:val="en-US"/>
                               </w:rPr>
-                              <w:t>Chat AppealChat</w:t>
-                            </w:r>
-                          </w:p>
-                          <w:p>
-                            <w:pPr>
-                              <w:pStyle w:val="NoSpacing"/>
+                              <w:t xml:space="preserve">Chat </w:t>
+                            </w:r>
+                            <w:proofErr w:type="spellStart"/>
+                            <w:r>
+                              <w:rPr>
+                                <w:lang w:val="en-US"/>
+                              </w:rPr>
+                              <w:t>AppealChat</w:t>
+                            </w:r>
+                            <w:proofErr w:type="spellEnd"/>
+                          </w:p>
+                          <w:p>
+                            <w:pPr>
+                              <w:pStyle w:val="a5"/>
                               <w:rPr>
                                 <w:lang w:val="en-US"/>
                               </w:rPr>
@@ -2088,12 +2310,20 @@
                               <w:rPr>
                                 <w:lang w:val="en-US"/>
                               </w:rPr>
-                              <w:t>int MaxSubmitters</w:t>
-                            </w:r>
-                          </w:p>
-                          <w:p>
-                            <w:pPr>
-                              <w:pStyle w:val="NoSpacing"/>
+                              <w:t xml:space="preserve">int </w:t>
+                            </w:r>
+                            <w:proofErr w:type="spellStart"/>
+                            <w:r>
+                              <w:rPr>
+                                <w:lang w:val="en-US"/>
+                              </w:rPr>
+                              <w:t>MaxSubmitters</w:t>
+                            </w:r>
+                            <w:proofErr w:type="spellEnd"/>
+                          </w:p>
+                          <w:p>
+                            <w:pPr>
+                              <w:pStyle w:val="a5"/>
                               <w:rPr>
                                 <w:lang w:val="en-US"/>
                               </w:rPr>
@@ -2119,7 +2349,7 @@
                           </w:p>
                           <w:p>
                             <w:pPr>
-                              <w:pStyle w:val="NoSpacing"/>
+                              <w:pStyle w:val="a5"/>
                               <w:rPr>
                                 <w:lang w:val="en-US"/>
                               </w:rPr>
@@ -2140,12 +2370,20 @@
                               <w:rPr>
                                 <w:lang w:val="en-US"/>
                               </w:rPr>
-                              <w:t>string ExID</w:t>
-                            </w:r>
-                          </w:p>
-                          <w:p>
-                            <w:pPr>
-                              <w:pStyle w:val="NoSpacing"/>
+                              <w:t xml:space="preserve">string </w:t>
+                            </w:r>
+                            <w:proofErr w:type="spellStart"/>
+                            <w:r>
+                              <w:rPr>
+                                <w:lang w:val="en-US"/>
+                              </w:rPr>
+                              <w:t>ExID</w:t>
+                            </w:r>
+                            <w:proofErr w:type="spellEnd"/>
+                          </w:p>
+                          <w:p>
+                            <w:pPr>
+                              <w:pStyle w:val="a5"/>
                               <w:rPr>
                                 <w:lang w:val="en-US"/>
                               </w:rPr>
@@ -2166,12 +2404,20 @@
                               <w:rPr>
                                 <w:lang w:val="en-US"/>
                               </w:rPr>
-                              <w:t>string ExName</w:t>
-                            </w:r>
-                          </w:p>
-                          <w:p>
-                            <w:pPr>
-                              <w:pStyle w:val="NoSpacing"/>
+                              <w:t xml:space="preserve">string </w:t>
+                            </w:r>
+                            <w:proofErr w:type="spellStart"/>
+                            <w:r>
+                              <w:rPr>
+                                <w:lang w:val="en-US"/>
+                              </w:rPr>
+                              <w:t>ExName</w:t>
+                            </w:r>
+                            <w:proofErr w:type="spellEnd"/>
+                          </w:p>
+                          <w:p>
+                            <w:pPr>
+                              <w:pStyle w:val="a5"/>
                               <w:rPr>
                                 <w:lang w:val="en-US"/>
                               </w:rPr>
@@ -2192,12 +2438,26 @@
                               <w:rPr>
                                 <w:lang w:val="en-US"/>
                               </w:rPr>
-                              <w:t>List&lt;SubmitDate&gt; Dates</w:t>
-                            </w:r>
-                          </w:p>
-                          <w:p>
-                            <w:pPr>
-                              <w:pStyle w:val="NoSpacing"/>
+                              <w:t>List&lt;</w:t>
+                            </w:r>
+                            <w:proofErr w:type="spellStart"/>
+                            <w:r>
+                              <w:rPr>
+                                <w:lang w:val="en-US"/>
+                              </w:rPr>
+                              <w:t>SubmitDate</w:t>
+                            </w:r>
+                            <w:proofErr w:type="spellEnd"/>
+                            <w:r>
+                              <w:rPr>
+                                <w:lang w:val="en-US"/>
+                              </w:rPr>
+                              <w:t>&gt; Dates</w:t>
+                            </w:r>
+                          </w:p>
+                          <w:p>
+                            <w:pPr>
+                              <w:pStyle w:val="a5"/>
                               <w:rPr>
                                 <w:lang w:val="en-US"/>
                               </w:rPr>
@@ -2214,16 +2474,32 @@
                               </w:rPr>
                               <w:tab/>
                             </w:r>
-                            <w:r>
-                              <w:rPr>
-                                <w:lang w:val="en-US"/>
-                              </w:rPr>
-                              <w:t>DateTime DateSubmitted</w:t>
-                            </w:r>
-                          </w:p>
-                          <w:p>
-                            <w:pPr>
-                              <w:pStyle w:val="NoSpacing"/>
+                            <w:proofErr w:type="spellStart"/>
+                            <w:r>
+                              <w:rPr>
+                                <w:lang w:val="en-US"/>
+                              </w:rPr>
+                              <w:t>DateTime</w:t>
+                            </w:r>
+                            <w:proofErr w:type="spellEnd"/>
+                            <w:r>
+                              <w:rPr>
+                                <w:lang w:val="en-US"/>
+                              </w:rPr>
+                              <w:t xml:space="preserve"> </w:t>
+                            </w:r>
+                            <w:proofErr w:type="spellStart"/>
+                            <w:r>
+                              <w:rPr>
+                                <w:lang w:val="en-US"/>
+                              </w:rPr>
+                              <w:t>DateSubmitted</w:t>
+                            </w:r>
+                            <w:proofErr w:type="spellEnd"/>
+                          </w:p>
+                          <w:p>
+                            <w:pPr>
+                              <w:pStyle w:val="a5"/>
                               <w:rPr>
                                 <w:lang w:val="en-US"/>
                               </w:rPr>
@@ -2244,12 +2520,20 @@
                               <w:rPr>
                                 <w:lang w:val="en-US"/>
                               </w:rPr>
-                              <w:t>bool IsMultipleSubmission</w:t>
-                            </w:r>
-                          </w:p>
-                          <w:p>
-                            <w:pPr>
-                              <w:pStyle w:val="NoSpacing"/>
+                              <w:t xml:space="preserve">bool </w:t>
+                            </w:r>
+                            <w:proofErr w:type="spellStart"/>
+                            <w:r>
+                              <w:rPr>
+                                <w:lang w:val="en-US"/>
+                              </w:rPr>
+                              <w:t>IsMultipleSubmission</w:t>
+                            </w:r>
+                            <w:proofErr w:type="spellEnd"/>
+                          </w:p>
+                          <w:p>
+                            <w:pPr>
+                              <w:pStyle w:val="a5"/>
                               <w:rPr>
                                 <w:lang w:val="en-US"/>
                               </w:rPr>
@@ -2269,7 +2553,7 @@
                           </w:p>
                           <w:p>
                             <w:pPr>
-                              <w:pStyle w:val="NoSpacing"/>
+                              <w:pStyle w:val="a5"/>
                               <w:rPr>
                                 <w:lang w:val="en-US"/>
                               </w:rPr>
@@ -2284,7 +2568,7 @@
                           </w:p>
                           <w:p>
                             <w:pPr>
-                              <w:pStyle w:val="NoSpacing"/>
+                              <w:pStyle w:val="a5"/>
                               <w:rPr>
                                 <w:lang w:val="en-US"/>
                               </w:rPr>
@@ -2298,7 +2582,7 @@
                           </w:p>
                           <w:p>
                             <w:pPr>
-                              <w:pStyle w:val="NoSpacing"/>
+                              <w:pStyle w:val="a5"/>
                               <w:rPr>
                                 <w:lang w:val="en-US"/>
                               </w:rPr>
@@ -2842,7 +3126,14 @@
         <w:rPr>
           <w:lang w:val="en-US"/>
         </w:rPr>
-        <w:t>Student/SubmissionDetails</w:t>
+        <w:t>Student/</w:t>
+      </w:r>
+      <w:proofErr w:type="spellStart"/>
+      <w:r>
+        <w:rPr>
+          <w:lang w:val="en-US"/>
+        </w:rPr>
+        <w:t>SubmissionDetails</w:t>
       </w:r>
       <w:r>
         <w:rPr>
@@ -2856,6 +3147,7 @@
         </w:rPr>
         <w:t>token</w:t>
       </w:r>
+      <w:proofErr w:type="spellEnd"/>
       <w:r>
         <w:rPr>
           <w:lang w:val="en-US"/>
@@ -2874,6 +3166,7 @@
         </w:rPr>
         <w:t>&amp;</w:t>
       </w:r>
+      <w:proofErr w:type="spellStart"/>
       <w:r>
         <w:rPr>
           <w:lang w:val="en-US"/>
@@ -2884,7 +3177,14 @@
         <w:rPr>
           <w:lang w:val="en-US"/>
         </w:rPr>
-        <w:t>d=</w:t>
+        <w:t>d</w:t>
+      </w:r>
+      <w:proofErr w:type="spellEnd"/>
+      <w:r>
+        <w:rPr>
+          <w:lang w:val="en-US"/>
+        </w:rPr>
+        <w:t>=</w:t>
       </w:r>
       <w:r>
         <w:rPr>
@@ -2904,12 +3204,14 @@
         </w:rPr>
         <w:t xml:space="preserve"> </w:t>
       </w:r>
+      <w:proofErr w:type="spellStart"/>
       <w:r>
         <w:rPr>
           <w:lang w:val="en-US"/>
         </w:rPr>
         <w:t>StudentExInfo</w:t>
       </w:r>
+      <w:proofErr w:type="spellEnd"/>
     </w:p>
     <w:p>
       <w:pPr>
@@ -2972,21 +3274,29 @@
                         <w:txbxContent>
                           <w:p>
                             <w:pPr>
-                              <w:pStyle w:val="NoSpacing"/>
-                              <w:rPr>
-                                <w:lang w:val="en-US"/>
-                              </w:rPr>
-                            </w:pPr>
-                            <w:r>
-                              <w:rPr>
-                                <w:lang w:val="en-US"/>
-                              </w:rPr>
-                              <w:t>SubmitDate:</w:t>
-                            </w:r>
-                          </w:p>
-                          <w:p>
-                            <w:pPr>
-                              <w:pStyle w:val="NoSpacing"/>
+                              <w:pStyle w:val="a5"/>
+                              <w:rPr>
+                                <w:lang w:val="en-US"/>
+                              </w:rPr>
+                            </w:pPr>
+                            <w:proofErr w:type="spellStart"/>
+                            <w:r>
+                              <w:rPr>
+                                <w:lang w:val="en-US"/>
+                              </w:rPr>
+                              <w:t>SubmitDate</w:t>
+                            </w:r>
+                            <w:proofErr w:type="spellEnd"/>
+                            <w:r>
+                              <w:rPr>
+                                <w:lang w:val="en-US"/>
+                              </w:rPr>
+                              <w:t>:</w:t>
+                            </w:r>
+                          </w:p>
+                          <w:p>
+                            <w:pPr>
+                              <w:pStyle w:val="a5"/>
                               <w:rPr>
                                 <w:lang w:val="en-US"/>
                               </w:rPr>
@@ -3006,7 +3316,7 @@
                           </w:p>
                           <w:p>
                             <w:pPr>
-                              <w:pStyle w:val="NoSpacing"/>
+                              <w:pStyle w:val="a5"/>
                               <w:ind w:firstLine="720"/>
                               <w:rPr>
                                 <w:lang w:val="en-US"/>
@@ -3027,7 +3337,7 @@
                           </w:p>
                           <w:p>
                             <w:pPr>
-                              <w:pStyle w:val="NoSpacing"/>
+                              <w:pStyle w:val="a5"/>
                               <w:ind w:firstLine="720"/>
                               <w:rPr>
                                 <w:lang w:val="en-US"/>
@@ -3042,22 +3352,30 @@
                           </w:p>
                           <w:p>
                             <w:pPr>
-                              <w:pStyle w:val="NoSpacing"/>
+                              <w:pStyle w:val="a5"/>
                               <w:ind w:firstLine="720"/>
                               <w:rPr>
                                 <w:lang w:val="en-US"/>
                               </w:rPr>
                             </w:pPr>
-                            <w:r>
-                              <w:rPr>
-                                <w:lang w:val="en-US"/>
-                              </w:rPr>
-                              <w:t>DateTime Date</w:t>
-                            </w:r>
-                          </w:p>
-                          <w:p>
-                            <w:pPr>
-                              <w:pStyle w:val="NoSpacing"/>
+                            <w:proofErr w:type="spellStart"/>
+                            <w:r>
+                              <w:rPr>
+                                <w:lang w:val="en-US"/>
+                              </w:rPr>
+                              <w:t>DateTime</w:t>
+                            </w:r>
+                            <w:proofErr w:type="spellEnd"/>
+                            <w:r>
+                              <w:rPr>
+                                <w:lang w:val="en-US"/>
+                              </w:rPr>
+                              <w:t xml:space="preserve"> Date</w:t>
+                            </w:r>
+                          </w:p>
+                          <w:p>
+                            <w:pPr>
+                              <w:pStyle w:val="a5"/>
                               <w:rPr>
                                 <w:lang w:val="en-US"/>
                               </w:rPr>
@@ -3071,7 +3389,7 @@
                           </w:p>
                           <w:p>
                             <w:pPr>
-                              <w:pStyle w:val="NoSpacing"/>
+                              <w:pStyle w:val="a5"/>
                               <w:rPr>
                                 <w:lang w:val="en-US"/>
                               </w:rPr>
@@ -3085,7 +3403,7 @@
                           </w:p>
                           <w:p>
                             <w:pPr>
-                              <w:pStyle w:val="NoSpacing"/>
+                              <w:pStyle w:val="a5"/>
                               <w:rPr>
                                 <w:lang w:val="en-US"/>
                               </w:rPr>
@@ -3099,7 +3417,7 @@
                           </w:p>
                           <w:p>
                             <w:pPr>
-                              <w:pStyle w:val="NoSpacing"/>
+                              <w:pStyle w:val="a5"/>
                               <w:rPr>
                                 <w:lang w:val="en-US"/>
                               </w:rPr>
@@ -3114,7 +3432,7 @@
                           </w:p>
                           <w:p>
                             <w:pPr>
-                              <w:pStyle w:val="NoSpacing"/>
+                              <w:pStyle w:val="a5"/>
                               <w:rPr>
                                 <w:lang w:val="en-US"/>
                               </w:rPr>
@@ -3129,7 +3447,7 @@
                           </w:p>
                           <w:p>
                             <w:pPr>
-                              <w:pStyle w:val="NoSpacing"/>
+                              <w:pStyle w:val="a5"/>
                               <w:rPr>
                                 <w:lang w:val="en-US"/>
                               </w:rPr>
@@ -3143,7 +3461,7 @@
                           </w:p>
                           <w:p>
                             <w:pPr>
-                              <w:pStyle w:val="NoSpacing"/>
+                              <w:pStyle w:val="a5"/>
                               <w:rPr>
                                 <w:lang w:val="en-US"/>
                               </w:rPr>
@@ -3157,7 +3475,7 @@
                           </w:p>
                           <w:p>
                             <w:pPr>
-                              <w:pStyle w:val="NoSpacing"/>
+                              <w:pStyle w:val="a5"/>
                               <w:rPr>
                                 <w:lang w:val="en-US"/>
                               </w:rPr>
@@ -3171,7 +3489,7 @@
                           </w:p>
                           <w:p>
                             <w:pPr>
-                              <w:pStyle w:val="NoSpacing"/>
+                              <w:pStyle w:val="a5"/>
                               <w:rPr>
                                 <w:lang w:val="en-US"/>
                               </w:rPr>
@@ -3186,7 +3504,7 @@
                           </w:p>
                           <w:p>
                             <w:pPr>
-                              <w:pStyle w:val="NoSpacing"/>
+                              <w:pStyle w:val="a5"/>
                               <w:rPr>
                                 <w:lang w:val="en-US"/>
                               </w:rPr>
@@ -3196,12 +3514,20 @@
                                 <w:lang w:val="en-US"/>
                               </w:rPr>
                               <w:tab/>
-                              <w:t>Bool IsClosed</w:t>
-                            </w:r>
-                          </w:p>
-                          <w:p>
-                            <w:pPr>
-                              <w:pStyle w:val="NoSpacing"/>
+                              <w:t xml:space="preserve">Bool </w:t>
+                            </w:r>
+                            <w:proofErr w:type="spellStart"/>
+                            <w:r>
+                              <w:rPr>
+                                <w:lang w:val="en-US"/>
+                              </w:rPr>
+                              <w:t>IsClosed</w:t>
+                            </w:r>
+                            <w:proofErr w:type="spellEnd"/>
+                          </w:p>
+                          <w:p>
+                            <w:pPr>
+                              <w:pStyle w:val="a5"/>
                               <w:rPr>
                                 <w:lang w:val="en-US"/>
                               </w:rPr>
@@ -3211,12 +3537,26 @@
                                 <w:lang w:val="en-US"/>
                               </w:rPr>
                               <w:tab/>
-                              <w:t>Int ChatType (0 = Extension, 1 = Appeal)</w:t>
-                            </w:r>
-                          </w:p>
-                          <w:p>
-                            <w:pPr>
-                              <w:pStyle w:val="NoSpacing"/>
+                              <w:t xml:space="preserve">Int </w:t>
+                            </w:r>
+                            <w:proofErr w:type="spellStart"/>
+                            <w:r>
+                              <w:rPr>
+                                <w:lang w:val="en-US"/>
+                              </w:rPr>
+                              <w:t>ChatType</w:t>
+                            </w:r>
+                            <w:proofErr w:type="spellEnd"/>
+                            <w:r>
+                              <w:rPr>
+                                <w:lang w:val="en-US"/>
+                              </w:rPr>
+                              <w:t xml:space="preserve"> (0 = Extension, 1 = Appeal)</w:t>
+                            </w:r>
+                          </w:p>
+                          <w:p>
+                            <w:pPr>
+                              <w:pStyle w:val="a5"/>
                               <w:rPr>
                                 <w:lang w:val="en-US"/>
                               </w:rPr>
@@ -3550,9 +3890,11 @@
         </w:rPr>
         <w:t xml:space="preserve">קלט: </w:t>
       </w:r>
+      <w:proofErr w:type="spellStart"/>
       <w:r>
         <w:t>token</w:t>
       </w:r>
+      <w:proofErr w:type="spellEnd"/>
       <w:r>
         <w:rPr>
           <w:rtl/>
@@ -3571,7 +3913,14 @@
         <w:rPr>
           <w:lang w:val="en-US"/>
         </w:rPr>
-        <w:t>Student/M</w:t>
+        <w:t>Student/</w:t>
+      </w:r>
+      <w:proofErr w:type="spellStart"/>
+      <w:r>
+        <w:rPr>
+          <w:lang w:val="en-US"/>
+        </w:rPr>
+        <w:t>M</w:t>
       </w:r>
       <w:r>
         <w:rPr>
@@ -3597,6 +3946,7 @@
         </w:rPr>
         <w:t>token</w:t>
       </w:r>
+      <w:proofErr w:type="spellEnd"/>
       <w:r>
         <w:rPr>
           <w:lang w:val="en-US"/>
@@ -3613,7 +3963,21 @@
         <w:rPr>
           <w:lang w:val="en-US"/>
         </w:rPr>
-        <w:t>&amp;chatId=</w:t>
+        <w:t>&amp;</w:t>
+      </w:r>
+      <w:proofErr w:type="spellStart"/>
+      <w:r>
+        <w:rPr>
+          <w:lang w:val="en-US"/>
+        </w:rPr>
+        <w:t>chatId</w:t>
+      </w:r>
+      <w:proofErr w:type="spellEnd"/>
+      <w:r>
+        <w:rPr>
+          <w:lang w:val="en-US"/>
+        </w:rPr>
+        <w:t>=</w:t>
       </w:r>
       <w:r>
         <w:rPr>
@@ -3696,8 +4060,10 @@
                         <w:txbxContent>
                           <w:p>
                             <w:pPr>
-                              <w:pStyle w:val="NoSpacing"/>
-                              <w:rPr>
+                              <w:pStyle w:val="a5"/>
+                              <w:rPr>
+                                <w:rFonts w:hint="cs"/>
+                                <w:rtl/>
                                 <w:lang w:val="en-US"/>
                               </w:rPr>
                             </w:pPr>
@@ -3710,7 +4076,7 @@
                           </w:p>
                           <w:p>
                             <w:pPr>
-                              <w:pStyle w:val="NoSpacing"/>
+                              <w:pStyle w:val="a5"/>
                               <w:rPr>
                                 <w:lang w:val="en-US"/>
                               </w:rPr>
@@ -3730,7 +4096,7 @@
                           </w:p>
                           <w:p>
                             <w:pPr>
-                              <w:pStyle w:val="NoSpacing"/>
+                              <w:pStyle w:val="a5"/>
                               <w:ind w:firstLine="720"/>
                               <w:rPr>
                                 <w:lang w:val="en-US"/>
@@ -3751,7 +4117,7 @@
                           </w:p>
                           <w:p>
                             <w:pPr>
-                              <w:pStyle w:val="NoSpacing"/>
+                              <w:pStyle w:val="a5"/>
                               <w:ind w:firstLine="720"/>
                               <w:rPr>
                                 <w:lang w:val="en-US"/>
@@ -3761,12 +4127,20 @@
                               <w:rPr>
                                 <w:lang w:val="en-US"/>
                               </w:rPr>
-                              <w:t>string SenderID</w:t>
-                            </w:r>
-                          </w:p>
-                          <w:p>
-                            <w:pPr>
-                              <w:pStyle w:val="NoSpacing"/>
+                              <w:t xml:space="preserve">string </w:t>
+                            </w:r>
+                            <w:proofErr w:type="spellStart"/>
+                            <w:r>
+                              <w:rPr>
+                                <w:lang w:val="en-US"/>
+                              </w:rPr>
+                              <w:t>SenderID</w:t>
+                            </w:r>
+                            <w:proofErr w:type="spellEnd"/>
+                          </w:p>
+                          <w:p>
+                            <w:pPr>
+                              <w:pStyle w:val="a5"/>
                               <w:ind w:firstLine="720"/>
                               <w:rPr>
                                 <w:lang w:val="en-US"/>
@@ -3776,27 +4150,43 @@
                               <w:rPr>
                                 <w:lang w:val="en-US"/>
                               </w:rPr>
-                              <w:t>string SenderName</w:t>
-                            </w:r>
-                          </w:p>
-                          <w:p>
-                            <w:pPr>
-                              <w:pStyle w:val="NoSpacing"/>
+                              <w:t xml:space="preserve">string </w:t>
+                            </w:r>
+                            <w:proofErr w:type="spellStart"/>
+                            <w:r>
+                              <w:rPr>
+                                <w:lang w:val="en-US"/>
+                              </w:rPr>
+                              <w:t>SenderName</w:t>
+                            </w:r>
+                            <w:proofErr w:type="spellEnd"/>
+                          </w:p>
+                          <w:p>
+                            <w:pPr>
+                              <w:pStyle w:val="a5"/>
                               <w:ind w:firstLine="720"/>
                               <w:rPr>
                                 <w:lang w:val="en-US"/>
                               </w:rPr>
                             </w:pPr>
-                            <w:r>
-                              <w:rPr>
-                                <w:lang w:val="en-US"/>
-                              </w:rPr>
-                              <w:t>DateTime Date</w:t>
-                            </w:r>
-                          </w:p>
-                          <w:p>
-                            <w:pPr>
-                              <w:pStyle w:val="NoSpacing"/>
+                            <w:proofErr w:type="spellStart"/>
+                            <w:r>
+                              <w:rPr>
+                                <w:lang w:val="en-US"/>
+                              </w:rPr>
+                              <w:t>DateTime</w:t>
+                            </w:r>
+                            <w:proofErr w:type="spellEnd"/>
+                            <w:r>
+                              <w:rPr>
+                                <w:lang w:val="en-US"/>
+                              </w:rPr>
+                              <w:t xml:space="preserve"> Date</w:t>
+                            </w:r>
+                          </w:p>
+                          <w:p>
+                            <w:pPr>
+                              <w:pStyle w:val="a5"/>
                               <w:ind w:firstLine="720"/>
                               <w:rPr>
                                 <w:lang w:val="en-US"/>
@@ -3811,7 +4201,7 @@
                           </w:p>
                           <w:p>
                             <w:pPr>
-                              <w:pStyle w:val="NoSpacing"/>
+                              <w:pStyle w:val="a5"/>
                               <w:ind w:firstLine="720"/>
                               <w:rPr>
                                 <w:lang w:val="en-US"/>
@@ -3821,12 +4211,20 @@
                               <w:rPr>
                                 <w:lang w:val="en-US"/>
                               </w:rPr>
-                              <w:t>Bool IsTeacher</w:t>
-                            </w:r>
-                          </w:p>
-                          <w:p>
-                            <w:pPr>
-                              <w:pStyle w:val="NoSpacing"/>
+                              <w:t xml:space="preserve">Bool </w:t>
+                            </w:r>
+                            <w:proofErr w:type="spellStart"/>
+                            <w:r>
+                              <w:rPr>
+                                <w:lang w:val="en-US"/>
+                              </w:rPr>
+                              <w:t>IsTeacher</w:t>
+                            </w:r>
+                            <w:proofErr w:type="spellEnd"/>
+                          </w:p>
+                          <w:p>
+                            <w:pPr>
+                              <w:pStyle w:val="a5"/>
                               <w:rPr>
                                 <w:lang w:val="en-US"/>
                               </w:rPr>
@@ -3866,8 +4264,10 @@
                   <w:txbxContent>
                     <w:p>
                       <w:pPr>
-                        <w:pStyle w:val="NoSpacing"/>
-                        <w:rPr>
+                        <w:pStyle w:val="a5"/>
+                        <w:rPr>
+                          <w:rFonts w:hint="cs"/>
+                          <w:rtl/>
                           <w:lang w:val="en-US"/>
                         </w:rPr>
                       </w:pPr>
@@ -3880,7 +4280,7 @@
                     </w:p>
                     <w:p>
                       <w:pPr>
-                        <w:pStyle w:val="NoSpacing"/>
+                        <w:pStyle w:val="a5"/>
                         <w:rPr>
                           <w:lang w:val="en-US"/>
                         </w:rPr>
@@ -3900,7 +4300,7 @@
                     </w:p>
                     <w:p>
                       <w:pPr>
-                        <w:pStyle w:val="NoSpacing"/>
+                        <w:pStyle w:val="a5"/>
                         <w:ind w:firstLine="720"/>
                         <w:rPr>
                           <w:lang w:val="en-US"/>
@@ -3921,7 +4321,7 @@
                     </w:p>
                     <w:p>
                       <w:pPr>
-                        <w:pStyle w:val="NoSpacing"/>
+                        <w:pStyle w:val="a5"/>
                         <w:ind w:firstLine="720"/>
                         <w:rPr>
                           <w:lang w:val="en-US"/>
@@ -3931,12 +4331,20 @@
                         <w:rPr>
                           <w:lang w:val="en-US"/>
                         </w:rPr>
-                        <w:t>string SenderID</w:t>
-                      </w:r>
-                    </w:p>
-                    <w:p>
-                      <w:pPr>
-                        <w:pStyle w:val="NoSpacing"/>
+                        <w:t xml:space="preserve">string </w:t>
+                      </w:r>
+                      <w:proofErr w:type="spellStart"/>
+                      <w:r>
+                        <w:rPr>
+                          <w:lang w:val="en-US"/>
+                        </w:rPr>
+                        <w:t>SenderID</w:t>
+                      </w:r>
+                      <w:proofErr w:type="spellEnd"/>
+                    </w:p>
+                    <w:p>
+                      <w:pPr>
+                        <w:pStyle w:val="a5"/>
                         <w:ind w:firstLine="720"/>
                         <w:rPr>
                           <w:lang w:val="en-US"/>
@@ -3946,27 +4354,43 @@
                         <w:rPr>
                           <w:lang w:val="en-US"/>
                         </w:rPr>
-                        <w:t>string SenderName</w:t>
-                      </w:r>
-                    </w:p>
-                    <w:p>
-                      <w:pPr>
-                        <w:pStyle w:val="NoSpacing"/>
+                        <w:t xml:space="preserve">string </w:t>
+                      </w:r>
+                      <w:proofErr w:type="spellStart"/>
+                      <w:r>
+                        <w:rPr>
+                          <w:lang w:val="en-US"/>
+                        </w:rPr>
+                        <w:t>SenderName</w:t>
+                      </w:r>
+                      <w:proofErr w:type="spellEnd"/>
+                    </w:p>
+                    <w:p>
+                      <w:pPr>
+                        <w:pStyle w:val="a5"/>
                         <w:ind w:firstLine="720"/>
                         <w:rPr>
                           <w:lang w:val="en-US"/>
                         </w:rPr>
                       </w:pPr>
-                      <w:r>
-                        <w:rPr>
-                          <w:lang w:val="en-US"/>
-                        </w:rPr>
-                        <w:t>DateTime Date</w:t>
-                      </w:r>
-                    </w:p>
-                    <w:p>
-                      <w:pPr>
-                        <w:pStyle w:val="NoSpacing"/>
+                      <w:proofErr w:type="spellStart"/>
+                      <w:r>
+                        <w:rPr>
+                          <w:lang w:val="en-US"/>
+                        </w:rPr>
+                        <w:t>DateTime</w:t>
+                      </w:r>
+                      <w:proofErr w:type="spellEnd"/>
+                      <w:r>
+                        <w:rPr>
+                          <w:lang w:val="en-US"/>
+                        </w:rPr>
+                        <w:t xml:space="preserve"> Date</w:t>
+                      </w:r>
+                    </w:p>
+                    <w:p>
+                      <w:pPr>
+                        <w:pStyle w:val="a5"/>
                         <w:ind w:firstLine="720"/>
                         <w:rPr>
                           <w:lang w:val="en-US"/>
@@ -3981,7 +4405,7 @@
                     </w:p>
                     <w:p>
                       <w:pPr>
-                        <w:pStyle w:val="NoSpacing"/>
+                        <w:pStyle w:val="a5"/>
                         <w:ind w:firstLine="720"/>
                         <w:rPr>
                           <w:lang w:val="en-US"/>
@@ -3991,12 +4415,20 @@
                         <w:rPr>
                           <w:lang w:val="en-US"/>
                         </w:rPr>
-                        <w:t>Bool IsTeacher</w:t>
-                      </w:r>
-                    </w:p>
-                    <w:p>
-                      <w:pPr>
-                        <w:pStyle w:val="NoSpacing"/>
+                        <w:t xml:space="preserve">Bool </w:t>
+                      </w:r>
+                      <w:proofErr w:type="spellStart"/>
+                      <w:r>
+                        <w:rPr>
+                          <w:lang w:val="en-US"/>
+                        </w:rPr>
+                        <w:t>IsTeacher</w:t>
+                      </w:r>
+                      <w:proofErr w:type="spellEnd"/>
+                    </w:p>
+                    <w:p>
+                      <w:pPr>
+                        <w:pStyle w:val="a5"/>
                         <w:rPr>
                           <w:lang w:val="en-US"/>
                         </w:rPr>
@@ -4028,9 +4460,11 @@
         </w:rPr>
         <w:t xml:space="preserve">תוצאות ריצה: קלט: </w:t>
       </w:r>
+      <w:proofErr w:type="spellStart"/>
       <w:r>
         <w:t>token</w:t>
       </w:r>
+      <w:proofErr w:type="spellEnd"/>
       <w:r>
         <w:rPr>
           <w:rtl/>
@@ -4050,7 +4484,14 @@
         <w:rPr>
           <w:lang w:val="en-US"/>
         </w:rPr>
-        <w:t>Student/RunResult</w:t>
+        <w:t>Student/</w:t>
+      </w:r>
+      <w:proofErr w:type="spellStart"/>
+      <w:r>
+        <w:rPr>
+          <w:lang w:val="en-US"/>
+        </w:rPr>
+        <w:t>RunResult</w:t>
       </w:r>
       <w:r>
         <w:rPr>
@@ -4064,6 +4505,7 @@
         </w:rPr>
         <w:t>token</w:t>
       </w:r>
+      <w:proofErr w:type="spellEnd"/>
       <w:r>
         <w:rPr>
           <w:lang w:val="en-US"/>
@@ -4082,11 +4524,19 @@
         </w:rPr>
         <w:t>&amp;</w:t>
       </w:r>
-      <w:r>
-        <w:rPr>
-          <w:lang w:val="en-US"/>
-        </w:rPr>
-        <w:t>submitId=</w:t>
+      <w:proofErr w:type="spellStart"/>
+      <w:r>
+        <w:rPr>
+          <w:lang w:val="en-US"/>
+        </w:rPr>
+        <w:t>submitId</w:t>
+      </w:r>
+      <w:proofErr w:type="spellEnd"/>
+      <w:r>
+        <w:rPr>
+          <w:lang w:val="en-US"/>
+        </w:rPr>
+        <w:t>=</w:t>
       </w:r>
       <w:r>
         <w:rPr>
@@ -4152,9 +4602,11 @@
         </w:rPr>
         <w:t xml:space="preserve">קלט: </w:t>
       </w:r>
+      <w:proofErr w:type="spellStart"/>
       <w:r>
         <w:t>token</w:t>
       </w:r>
+      <w:proofErr w:type="spellEnd"/>
       <w:r>
         <w:rPr>
           <w:rtl/>
@@ -4201,6 +4653,7 @@
         </w:rPr>
         <w:t>Student/</w:t>
       </w:r>
+      <w:proofErr w:type="spellStart"/>
       <w:r>
         <w:rPr>
           <w:rFonts w:hint="cs"/>
@@ -4220,6 +4673,7 @@
         </w:rPr>
         <w:t>token</w:t>
       </w:r>
+      <w:proofErr w:type="spellEnd"/>
       <w:r>
         <w:rPr>
           <w:lang w:val="en-US"/>
@@ -4236,7 +4690,21 @@
         <w:rPr>
           <w:lang w:val="en-US"/>
         </w:rPr>
-        <w:t>&amp;submissionId=</w:t>
+        <w:t>&amp;</w:t>
+      </w:r>
+      <w:proofErr w:type="spellStart"/>
+      <w:r>
+        <w:rPr>
+          <w:lang w:val="en-US"/>
+        </w:rPr>
+        <w:t>submissionId</w:t>
+      </w:r>
+      <w:proofErr w:type="spellEnd"/>
+      <w:r>
+        <w:rPr>
+          <w:lang w:val="en-US"/>
+        </w:rPr>
+        <w:t>=</w:t>
       </w:r>
       <w:r>
         <w:rPr>
@@ -4275,7 +4743,23 @@
           <w:rtl/>
           <w:lang w:val="en-US"/>
         </w:rPr>
-        <w:t xml:space="preserve"> קובף מסוים:</w:t>
+        <w:t xml:space="preserve"> קוב</w:t>
+      </w:r>
+      <w:r>
+        <w:rPr>
+          <w:rFonts w:hint="cs"/>
+          <w:rtl/>
+          <w:lang w:val="en-US"/>
+        </w:rPr>
+        <w:t>ץ</w:t>
+      </w:r>
+      <w:r>
+        <w:rPr>
+          <w:rFonts w:hint="cs"/>
+          <w:rtl/>
+          <w:lang w:val="en-US"/>
+        </w:rPr>
+        <w:t xml:space="preserve"> מסוים:</w:t>
       </w:r>
     </w:p>
     <w:p>
@@ -4311,9 +4795,11 @@
         </w:rPr>
         <w:t xml:space="preserve">קלט: </w:t>
       </w:r>
+      <w:proofErr w:type="spellStart"/>
       <w:r>
         <w:t>token</w:t>
       </w:r>
+      <w:proofErr w:type="spellEnd"/>
       <w:r>
         <w:rPr>
           <w:rtl/>
@@ -4351,7 +4837,14 @@
           <w:rFonts w:hint="cs"/>
           <w:rtl/>
         </w:rPr>
-        <w:t>קובף</w:t>
+        <w:t>קוב</w:t>
+      </w:r>
+      <w:r>
+        <w:rPr>
+          <w:rFonts w:hint="cs"/>
+          <w:rtl/>
+        </w:rPr>
+        <w:t>ץ</w:t>
       </w:r>
     </w:p>
     <w:p>
@@ -4367,6 +4860,7 @@
         </w:rPr>
         <w:t>Student/</w:t>
       </w:r>
+      <w:proofErr w:type="spellStart"/>
       <w:r>
         <w:rPr>
           <w:lang w:val="en-US"/>
@@ -4379,6 +4873,7 @@
         </w:rPr>
         <w:t>token</w:t>
       </w:r>
+      <w:proofErr w:type="spellEnd"/>
       <w:r>
         <w:rPr>
           <w:lang w:val="en-US"/>
@@ -4395,7 +4890,21 @@
         <w:rPr>
           <w:lang w:val="en-US"/>
         </w:rPr>
-        <w:t>&amp;submissionId=</w:t>
+        <w:t>&amp;</w:t>
+      </w:r>
+      <w:proofErr w:type="spellStart"/>
+      <w:r>
+        <w:rPr>
+          <w:lang w:val="en-US"/>
+        </w:rPr>
+        <w:t>submissionId</w:t>
+      </w:r>
+      <w:proofErr w:type="spellEnd"/>
+      <w:r>
+        <w:rPr>
+          <w:lang w:val="en-US"/>
+        </w:rPr>
+        <w:t>=</w:t>
       </w:r>
       <w:r>
         <w:rPr>
@@ -4559,9 +5068,11 @@
         </w:rPr>
         <w:t xml:space="preserve">הודעת הארכה חדשה: קלט: </w:t>
       </w:r>
+      <w:proofErr w:type="spellStart"/>
       <w:r>
         <w:t>token</w:t>
       </w:r>
+      <w:proofErr w:type="spellEnd"/>
       <w:r>
         <w:rPr>
           <w:rtl/>
@@ -4580,7 +5091,14 @@
         <w:rPr>
           <w:lang w:val="en-US"/>
         </w:rPr>
-        <w:t>Student/NewM</w:t>
+        <w:t>Student/</w:t>
+      </w:r>
+      <w:proofErr w:type="spellStart"/>
+      <w:r>
+        <w:rPr>
+          <w:lang w:val="en-US"/>
+        </w:rPr>
+        <w:t>NewM</w:t>
       </w:r>
       <w:r>
         <w:rPr>
@@ -4606,6 +5124,7 @@
         </w:rPr>
         <w:t>token</w:t>
       </w:r>
+      <w:proofErr w:type="spellEnd"/>
       <w:r>
         <w:rPr>
           <w:lang w:val="en-US"/>
@@ -4622,7 +5141,21 @@
         <w:rPr>
           <w:lang w:val="en-US"/>
         </w:rPr>
-        <w:t>&amp;chatId=</w:t>
+        <w:t>&amp;</w:t>
+      </w:r>
+      <w:proofErr w:type="spellStart"/>
+      <w:r>
+        <w:rPr>
+          <w:lang w:val="en-US"/>
+        </w:rPr>
+        <w:t>chatId</w:t>
+      </w:r>
+      <w:proofErr w:type="spellEnd"/>
+      <w:r>
+        <w:rPr>
+          <w:lang w:val="en-US"/>
+        </w:rPr>
+        <w:t>=</w:t>
       </w:r>
       <w:r>
         <w:rPr>
@@ -4673,9 +5206,11 @@
         </w:rPr>
         <w:t xml:space="preserve">הגשה תרגיל: קלט: </w:t>
       </w:r>
+      <w:proofErr w:type="spellStart"/>
       <w:r>
         <w:t>token</w:t>
       </w:r>
+      <w:proofErr w:type="spellEnd"/>
       <w:r>
         <w:rPr>
           <w:rtl/>
@@ -4701,7 +5236,14 @@
         <w:rPr>
           <w:lang w:val="en-US"/>
         </w:rPr>
-        <w:t>Student/SubmitExercise</w:t>
+        <w:t>Student/</w:t>
+      </w:r>
+      <w:proofErr w:type="spellStart"/>
+      <w:r>
+        <w:rPr>
+          <w:lang w:val="en-US"/>
+        </w:rPr>
+        <w:t>SubmitExercise</w:t>
       </w:r>
       <w:r>
         <w:rPr>
@@ -4715,6 +5257,7 @@
         </w:rPr>
         <w:t>token</w:t>
       </w:r>
+      <w:proofErr w:type="spellEnd"/>
       <w:r>
         <w:rPr>
           <w:lang w:val="en-US"/>
@@ -4733,6 +5276,7 @@
         </w:rPr>
         <w:t>&amp;</w:t>
       </w:r>
+      <w:proofErr w:type="spellStart"/>
       <w:r>
         <w:rPr>
           <w:lang w:val="en-US"/>
@@ -4755,7 +5299,14 @@
         <w:rPr>
           <w:lang w:val="en-US"/>
         </w:rPr>
-        <w:t>d=</w:t>
+        <w:t>d</w:t>
+      </w:r>
+      <w:proofErr w:type="spellEnd"/>
+      <w:r>
+        <w:rPr>
+          <w:lang w:val="en-US"/>
+        </w:rPr>
+        <w:t>=</w:t>
       </w:r>
       <w:r>
         <w:rPr>
@@ -4769,6 +5320,7 @@
         </w:rPr>
         <w:t xml:space="preserve"> | Return: </w:t>
       </w:r>
+      <w:proofErr w:type="spellStart"/>
       <w:r>
         <w:rPr>
           <w:lang w:val="en-US"/>
@@ -4781,6 +5333,7 @@
         </w:rPr>
         <w:t>Result</w:t>
       </w:r>
+      <w:proofErr w:type="spellEnd"/>
     </w:p>
     <w:p>
       <w:pPr>
@@ -4843,21 +5396,23 @@
                         <w:txbxContent>
                           <w:p>
                             <w:pPr>
-                              <w:pStyle w:val="NoSpacing"/>
-                              <w:rPr>
-                                <w:lang w:val="en-US"/>
-                              </w:rPr>
-                            </w:pPr>
+                              <w:pStyle w:val="a5"/>
+                              <w:rPr>
+                                <w:lang w:val="en-US"/>
+                              </w:rPr>
+                            </w:pPr>
+                            <w:proofErr w:type="spellStart"/>
                             <w:r>
                               <w:rPr>
                                 <w:lang w:val="en-US"/>
                               </w:rPr>
                               <w:t>SubmitResult</w:t>
                             </w:r>
-                          </w:p>
-                          <w:p>
-                            <w:pPr>
-                              <w:pStyle w:val="NoSpacing"/>
+                            <w:proofErr w:type="spellEnd"/>
+                          </w:p>
+                          <w:p>
+                            <w:pPr>
+                              <w:pStyle w:val="a5"/>
                               <w:rPr>
                                 <w:lang w:val="en-US"/>
                               </w:rPr>
@@ -4871,7 +5426,7 @@
                           </w:p>
                           <w:p>
                             <w:pPr>
-                              <w:pStyle w:val="NoSpacing"/>
+                              <w:pStyle w:val="a5"/>
                               <w:rPr>
                                 <w:lang w:val="en-US"/>
                               </w:rPr>
@@ -4892,7 +5447,7 @@
                           </w:p>
                           <w:p>
                             <w:pPr>
-                              <w:pStyle w:val="NoSpacing"/>
+                              <w:pStyle w:val="a5"/>
                               <w:rPr>
                                 <w:lang w:val="en-US"/>
                               </w:rPr>
@@ -4918,7 +5473,7 @@
                           </w:p>
                           <w:p>
                             <w:pPr>
-                              <w:pStyle w:val="NoSpacing"/>
+                              <w:pStyle w:val="a5"/>
                               <w:rPr>
                                 <w:lang w:val="en-US"/>
                               </w:rPr>
@@ -5108,17 +5663,19 @@
                         <w:txbxContent>
                           <w:p>
                             <w:pPr>
-                              <w:pStyle w:val="NoSpacing"/>
-                              <w:rPr>
-                                <w:lang w:val="en-US"/>
-                              </w:rPr>
-                            </w:pPr>
+                              <w:pStyle w:val="a5"/>
+                              <w:rPr>
+                                <w:lang w:val="en-US"/>
+                              </w:rPr>
+                            </w:pPr>
+                            <w:proofErr w:type="spellStart"/>
                             <w:r>
                               <w:rPr>
                                 <w:lang w:val="en-US"/>
                               </w:rPr>
                               <w:t>UploadedFile</w:t>
                             </w:r>
+                            <w:proofErr w:type="spellEnd"/>
                             <w:r>
                               <w:rPr>
                                 <w:lang w:val="en-US"/>
@@ -5128,7 +5685,7 @@
                           </w:p>
                           <w:p>
                             <w:pPr>
-                              <w:pStyle w:val="NoSpacing"/>
+                              <w:pStyle w:val="a5"/>
                               <w:rPr>
                                 <w:lang w:val="en-US"/>
                               </w:rPr>
@@ -5142,7 +5699,7 @@
                           </w:p>
                           <w:p>
                             <w:pPr>
-                              <w:pStyle w:val="NoSpacing"/>
+                              <w:pStyle w:val="a5"/>
                               <w:rPr>
                                 <w:lang w:val="en-US"/>
                               </w:rPr>
@@ -5157,7 +5714,7 @@
                           </w:p>
                           <w:p>
                             <w:pPr>
-                              <w:pStyle w:val="NoSpacing"/>
+                              <w:pStyle w:val="a5"/>
                               <w:rPr>
                                 <w:lang w:val="en-US"/>
                               </w:rPr>
@@ -5167,7 +5724,21 @@
                                 <w:lang w:val="en-US"/>
                               </w:rPr>
                               <w:tab/>
-                              <w:t>String Contnet (Base64string)</w:t>
+                              <w:t xml:space="preserve">String </w:t>
+                            </w:r>
+                            <w:proofErr w:type="spellStart"/>
+                            <w:r>
+                              <w:rPr>
+                                <w:lang w:val="en-US"/>
+                              </w:rPr>
+                              <w:t>Contnet</w:t>
+                            </w:r>
+                            <w:proofErr w:type="spellEnd"/>
+                            <w:r>
+                              <w:rPr>
+                                <w:lang w:val="en-US"/>
+                              </w:rPr>
+                              <w:t xml:space="preserve"> (Base64string)</w:t>
                             </w:r>
                             <w:r>
                               <w:rPr>
@@ -5178,7 +5749,7 @@
                           </w:p>
                           <w:p>
                             <w:pPr>
-                              <w:pStyle w:val="NoSpacing"/>
+                              <w:pStyle w:val="a5"/>
                               <w:rPr>
                                 <w:lang w:val="en-US"/>
                               </w:rPr>
@@ -5385,7 +5956,35 @@
         <w:rPr>
           <w:lang w:val="en-US"/>
         </w:rPr>
-        <w:t xml:space="preserve">Student/ValidateSubmitters?token=(string)&amp;exerciseId=(string) </w:t>
+        <w:t>Student/</w:t>
+      </w:r>
+      <w:proofErr w:type="spellStart"/>
+      <w:r>
+        <w:rPr>
+          <w:lang w:val="en-US"/>
+        </w:rPr>
+        <w:t>ValidateSubmitters?token</w:t>
+      </w:r>
+      <w:proofErr w:type="spellEnd"/>
+      <w:r>
+        <w:rPr>
+          <w:lang w:val="en-US"/>
+        </w:rPr>
+        <w:t>=(string)&amp;</w:t>
+      </w:r>
+      <w:proofErr w:type="spellStart"/>
+      <w:r>
+        <w:rPr>
+          <w:lang w:val="en-US"/>
+        </w:rPr>
+        <w:t>exerciseId</w:t>
+      </w:r>
+      <w:proofErr w:type="spellEnd"/>
+      <w:r>
+        <w:rPr>
+          <w:lang w:val="en-US"/>
+        </w:rPr>
+        <w:t xml:space="preserve">=(string) </w:t>
       </w:r>
     </w:p>
     <w:p>
@@ -5863,15 +6462,15 @@
     <w:lsdException w:name="Unresolved Mention" w:semiHidden="1" w:unhideWhenUsed="1"/>
     <w:lsdException w:name="Smart Link" w:semiHidden="1" w:unhideWhenUsed="1"/>
   </w:latentStyles>
-  <w:style w:type="paragraph" w:default="1" w:styleId="Normal">
+  <w:style w:type="paragraph" w:default="1" w:styleId="a">
     <w:name w:val="Normal"/>
     <w:qFormat/>
     <w:rsid w:val="00E81287"/>
   </w:style>
-  <w:style w:type="paragraph" w:styleId="Heading1">
+  <w:style w:type="paragraph" w:styleId="1">
     <w:name w:val="heading 1"/>
-    <w:basedOn w:val="Normal"/>
-    <w:next w:val="Normal"/>
+    <w:basedOn w:val="a"/>
+    <w:next w:val="a"/>
     <w:uiPriority w:val="9"/>
     <w:qFormat/>
     <w:pPr>
@@ -5885,10 +6484,10 @@
       <w:szCs w:val="40"/>
     </w:rPr>
   </w:style>
-  <w:style w:type="paragraph" w:styleId="Heading2">
+  <w:style w:type="paragraph" w:styleId="2">
     <w:name w:val="heading 2"/>
-    <w:basedOn w:val="Normal"/>
-    <w:next w:val="Normal"/>
+    <w:basedOn w:val="a"/>
+    <w:next w:val="a"/>
     <w:uiPriority w:val="9"/>
     <w:semiHidden/>
     <w:unhideWhenUsed/>
@@ -5904,10 +6503,10 @@
       <w:szCs w:val="32"/>
     </w:rPr>
   </w:style>
-  <w:style w:type="paragraph" w:styleId="Heading3">
+  <w:style w:type="paragraph" w:styleId="3">
     <w:name w:val="heading 3"/>
-    <w:basedOn w:val="Normal"/>
-    <w:next w:val="Normal"/>
+    <w:basedOn w:val="a"/>
+    <w:next w:val="a"/>
     <w:uiPriority w:val="9"/>
     <w:semiHidden/>
     <w:unhideWhenUsed/>
@@ -5924,10 +6523,10 @@
       <w:szCs w:val="28"/>
     </w:rPr>
   </w:style>
-  <w:style w:type="paragraph" w:styleId="Heading4">
+  <w:style w:type="paragraph" w:styleId="4">
     <w:name w:val="heading 4"/>
-    <w:basedOn w:val="Normal"/>
-    <w:next w:val="Normal"/>
+    <w:basedOn w:val="a"/>
+    <w:next w:val="a"/>
     <w:uiPriority w:val="9"/>
     <w:semiHidden/>
     <w:unhideWhenUsed/>
@@ -5944,10 +6543,10 @@
       <w:szCs w:val="24"/>
     </w:rPr>
   </w:style>
-  <w:style w:type="paragraph" w:styleId="Heading5">
+  <w:style w:type="paragraph" w:styleId="5">
     <w:name w:val="heading 5"/>
-    <w:basedOn w:val="Normal"/>
-    <w:next w:val="Normal"/>
+    <w:basedOn w:val="a"/>
+    <w:next w:val="a"/>
     <w:uiPriority w:val="9"/>
     <w:semiHidden/>
     <w:unhideWhenUsed/>
@@ -5962,10 +6561,10 @@
       <w:color w:val="666666"/>
     </w:rPr>
   </w:style>
-  <w:style w:type="paragraph" w:styleId="Heading6">
+  <w:style w:type="paragraph" w:styleId="6">
     <w:name w:val="heading 6"/>
-    <w:basedOn w:val="Normal"/>
-    <w:next w:val="Normal"/>
+    <w:basedOn w:val="a"/>
+    <w:next w:val="a"/>
     <w:uiPriority w:val="9"/>
     <w:semiHidden/>
     <w:unhideWhenUsed/>
@@ -5981,13 +6580,13 @@
       <w:color w:val="666666"/>
     </w:rPr>
   </w:style>
-  <w:style w:type="character" w:default="1" w:styleId="DefaultParagraphFont">
+  <w:style w:type="character" w:default="1" w:styleId="a0">
     <w:name w:val="Default Paragraph Font"/>
     <w:uiPriority w:val="1"/>
     <w:semiHidden/>
     <w:unhideWhenUsed/>
   </w:style>
-  <w:style w:type="table" w:default="1" w:styleId="TableNormal">
+  <w:style w:type="table" w:default="1" w:styleId="a1">
     <w:name w:val="Normal Table"/>
     <w:uiPriority w:val="99"/>
     <w:semiHidden/>
@@ -6002,16 +6601,16 @@
       </w:tblCellMar>
     </w:tblPr>
   </w:style>
-  <w:style w:type="numbering" w:default="1" w:styleId="NoList">
+  <w:style w:type="numbering" w:default="1" w:styleId="a2">
     <w:name w:val="No List"/>
     <w:uiPriority w:val="99"/>
     <w:semiHidden/>
     <w:unhideWhenUsed/>
   </w:style>
-  <w:style w:type="paragraph" w:styleId="Title">
+  <w:style w:type="paragraph" w:styleId="a3">
     <w:name w:val="Title"/>
-    <w:basedOn w:val="Normal"/>
-    <w:next w:val="Normal"/>
+    <w:basedOn w:val="a"/>
+    <w:next w:val="a"/>
     <w:uiPriority w:val="10"/>
     <w:qFormat/>
     <w:pPr>
@@ -6024,10 +6623,10 @@
       <w:szCs w:val="52"/>
     </w:rPr>
   </w:style>
-  <w:style w:type="paragraph" w:styleId="Subtitle">
+  <w:style w:type="paragraph" w:styleId="a4">
     <w:name w:val="Subtitle"/>
-    <w:basedOn w:val="Normal"/>
-    <w:next w:val="Normal"/>
+    <w:basedOn w:val="a"/>
+    <w:next w:val="a"/>
     <w:uiPriority w:val="11"/>
     <w:qFormat/>
     <w:pPr>
@@ -6041,7 +6640,7 @@
       <w:szCs w:val="30"/>
     </w:rPr>
   </w:style>
-  <w:style w:type="paragraph" w:styleId="NoSpacing">
+  <w:style w:type="paragraph" w:styleId="a5">
     <w:name w:val="No Spacing"/>
     <w:uiPriority w:val="1"/>
     <w:qFormat/>

</xml_diff>